<commit_message>
Path has been modified as per git url
</commit_message>
<xml_diff>
--- a/TicTacToe.docx
+++ b/TicTacToe.docx
@@ -44,8 +44,6 @@
         </w:rPr>
         <w:t xml:space="preserve"> </w:t>
       </w:r>
-      <w:bookmarkStart w:id="0" w:name="_GoBack"/>
-      <w:bookmarkEnd w:id="0"/>
       <w:r>
         <w:rPr>
           <w:b/>
@@ -63,64 +61,119 @@
       </w:r>
       <w:proofErr w:type="spellEnd"/>
       <w:r>
-        <w:t xml:space="preserve"> and unzip it. Copy code in root directory </w:t>
-      </w:r>
-      <w:proofErr w:type="spellStart"/>
-      <w:r>
-        <w:t>ie</w:t>
-      </w:r>
-      <w:proofErr w:type="spellEnd"/>
-      <w:r>
-        <w:t xml:space="preserve">: </w:t>
-      </w:r>
-      <w:proofErr w:type="spellStart"/>
-      <w:r>
-        <w:t>htdocs</w:t>
-      </w:r>
-      <w:proofErr w:type="spellEnd"/>
-      <w:r>
-        <w:t>/www</w:t>
-      </w:r>
-      <w:r>
-        <w:t xml:space="preserve"> folder.</w:t>
-      </w:r>
-    </w:p>
-    <w:p/>
-    <w:p>
-      <w:pPr>
-        <w:rPr>
-          <w:b/>
-        </w:rPr>
-      </w:pPr>
-      <w:r>
-        <w:rPr>
-          <w:b/>
-        </w:rPr>
-        <w:t>Q2. How it will look like in web</w:t>
-      </w:r>
-      <w:r>
-        <w:rPr>
-          <w:b/>
-        </w:rPr>
         <w:t xml:space="preserve"> </w:t>
       </w:r>
-      <w:r>
-        <w:rPr>
-          <w:b/>
-        </w:rPr>
-        <w:t>interface?</w:t>
-      </w:r>
-    </w:p>
-    <w:p>
-      <w:r>
-        <w:t xml:space="preserve">Ans:  </w:t>
+    </w:p>
+    <w:p>
+      <w:r>
+        <w:t>(</w:t>
       </w:r>
       <w:hyperlink r:id="rId5" w:history="1">
         <w:r>
           <w:rPr>
             <w:rStyle w:val="Hyperlink"/>
           </w:rPr>
-          <w:t>http://localhost/Tic-tac-toe/view/</w:t>
+          <w:t>https://github.com/bistsanjay/tictactoe.git</w:t>
+        </w:r>
+      </w:hyperlink>
+      <w:r>
+        <w:t xml:space="preserve"> ) a</w:t>
+      </w:r>
+      <w:r>
+        <w:t>nd unzip it. Copy</w:t>
+      </w:r>
+      <w:r>
+        <w:t xml:space="preserve"> folder (</w:t>
+      </w:r>
+      <w:proofErr w:type="spellStart"/>
+      <w:r>
+        <w:rPr>
+          <w:b/>
+        </w:rPr>
+        <w:t>tictactoe</w:t>
+      </w:r>
+      <w:proofErr w:type="spellEnd"/>
+      <w:r>
+        <w:rPr>
+          <w:b/>
+        </w:rPr>
+        <w:t>-master</w:t>
+      </w:r>
+      <w:r>
+        <w:t>)</w:t>
+      </w:r>
+      <w:r>
+        <w:t xml:space="preserve"> code in root directory </w:t>
+      </w:r>
+      <w:proofErr w:type="spellStart"/>
+      <w:r>
+        <w:t>ie</w:t>
+      </w:r>
+      <w:proofErr w:type="spellEnd"/>
+      <w:r>
+        <w:t xml:space="preserve">: </w:t>
+      </w:r>
+      <w:proofErr w:type="spellStart"/>
+      <w:r>
+        <w:t>htdocs</w:t>
+      </w:r>
+      <w:proofErr w:type="spellEnd"/>
+      <w:r>
+        <w:t>/www</w:t>
+      </w:r>
+      <w:r>
+        <w:t xml:space="preserve"> folder.</w:t>
+      </w:r>
+    </w:p>
+    <w:p/>
+    <w:p/>
+    <w:p>
+      <w:pPr>
+        <w:rPr>
+          <w:b/>
+        </w:rPr>
+      </w:pPr>
+      <w:r>
+        <w:rPr>
+          <w:b/>
+        </w:rPr>
+        <w:t>Q2. How it will look like in web</w:t>
+      </w:r>
+      <w:r>
+        <w:rPr>
+          <w:b/>
+        </w:rPr>
+        <w:t xml:space="preserve"> </w:t>
+      </w:r>
+      <w:r>
+        <w:rPr>
+          <w:b/>
+        </w:rPr>
+        <w:t>interface?</w:t>
+      </w:r>
+    </w:p>
+    <w:p>
+      <w:r>
+        <w:t xml:space="preserve">Ans:  </w:t>
+      </w:r>
+      <w:hyperlink r:id="rId6" w:history="1">
+        <w:r>
+          <w:rPr>
+            <w:rStyle w:val="Hyperlink"/>
+          </w:rPr>
+          <w:t>http://localhost/</w:t>
+        </w:r>
+        <w:r>
+          <w:rPr>
+            <w:rStyle w:val="Hyperlink"/>
+          </w:rPr>
+          <w:t>tictactoe-master</w:t>
+        </w:r>
+        <w:r>
+          <w:rPr>
+            <w:rStyle w:val="Hyperlink"/>
+          </w:rPr>
+          <w:t>/view/</w:t>
         </w:r>
       </w:hyperlink>
       <w:r>
@@ -144,7 +197,7 @@
                     <pic:cNvPicPr/>
                   </pic:nvPicPr>
                   <pic:blipFill>
-                    <a:blip r:embed="rId6">
+                    <a:blip r:embed="rId7">
                       <a:extLst>
                         <a:ext uri="{28A0092B-C50C-407E-A947-70E740481C1C}">
                           <a14:useLocalDpi xmlns:a14="http://schemas.microsoft.com/office/drawing/2010/main" val="0"/>
@@ -274,7 +327,7 @@
         </w:rPr>
         <w:t xml:space="preserve">(Clicks on the link </w:t>
       </w:r>
-      <w:hyperlink r:id="rId7" w:history="1">
+      <w:hyperlink r:id="rId8" w:history="1">
         <w:r>
           <w:rPr>
             <w:rStyle w:val="Hyperlink"/>
@@ -340,7 +393,7 @@
                     <pic:cNvPicPr/>
                   </pic:nvPicPr>
                   <pic:blipFill>
-                    <a:blip r:embed="rId8">
+                    <a:blip r:embed="rId9">
                       <a:extLst>
                         <a:ext uri="{28A0092B-C50C-407E-A947-70E740481C1C}">
                           <a14:useLocalDpi xmlns:a14="http://schemas.microsoft.com/office/drawing/2010/main" val="0"/>
@@ -426,7 +479,7 @@
         </w:rPr>
         <w:t xml:space="preserve"> (Clicks on the link </w:t>
       </w:r>
-      <w:hyperlink r:id="rId9" w:history="1">
+      <w:hyperlink r:id="rId10" w:history="1">
         <w:r>
           <w:rPr>
             <w:rStyle w:val="Hyperlink"/>
@@ -519,92 +572,6 @@
                     <pic:cNvPicPr/>
                   </pic:nvPicPr>
                   <pic:blipFill>
-                    <a:blip r:embed="rId10">
-                      <a:extLst>
-                        <a:ext uri="{28A0092B-C50C-407E-A947-70E740481C1C}">
-                          <a14:useLocalDpi xmlns:a14="http://schemas.microsoft.com/office/drawing/2010/main" val="0"/>
-                        </a:ext>
-                      </a:extLst>
-                    </a:blip>
-                    <a:stretch>
-                      <a:fillRect/>
-                    </a:stretch>
-                  </pic:blipFill>
-                  <pic:spPr>
-                    <a:xfrm>
-                      <a:off x="0" y="0"/>
-                      <a:ext cx="5731510" cy="2571750"/>
-                    </a:xfrm>
-                    <a:prstGeom prst="rect">
-                      <a:avLst/>
-                    </a:prstGeom>
-                  </pic:spPr>
-                </pic:pic>
-              </a:graphicData>
-            </a:graphic>
-          </wp:inline>
-        </w:drawing>
-      </w:r>
-    </w:p>
-    <w:p>
-      <w:pPr>
-        <w:rPr>
-          <w:b/>
-        </w:rPr>
-      </w:pPr>
-      <w:r>
-        <w:rPr>
-          <w:b/>
-        </w:rPr>
-        <w:t>Q6.</w:t>
-      </w:r>
-      <w:r>
-        <w:rPr>
-          <w:b/>
-        </w:rPr>
-        <w:t xml:space="preserve"> How we will come to know game result?</w:t>
-      </w:r>
-    </w:p>
-    <w:p>
-      <w:r>
-        <w:t>Ans:</w:t>
-      </w:r>
-      <w:r>
-        <w:t xml:space="preserve"> </w:t>
-      </w:r>
-      <w:r>
-        <w:t>It will get displayed below the game board and possible results are.</w:t>
-      </w:r>
-    </w:p>
-    <w:p/>
-    <w:p>
-      <w:r>
-        <w:t>A) It’s a draw. And screen will look like.</w:t>
-      </w:r>
-    </w:p>
-    <w:p>
-      <w:r>
-        <w:rPr>
-          <w:noProof/>
-          <w:lang w:eastAsia="en-IN"/>
-        </w:rPr>
-        <w:lastRenderedPageBreak/>
-        <w:drawing>
-          <wp:inline distT="0" distB="0" distL="0" distR="0">
-            <wp:extent cx="5731510" cy="2571750"/>
-            <wp:effectExtent l="0" t="0" r="2540" b="0"/>
-            <wp:docPr id="4" name="Picture 4"/>
-            <wp:cNvGraphicFramePr>
-              <a:graphicFrameLocks xmlns:a="http://schemas.openxmlformats.org/drawingml/2006/main" noChangeAspect="1"/>
-            </wp:cNvGraphicFramePr>
-            <a:graphic xmlns:a="http://schemas.openxmlformats.org/drawingml/2006/main">
-              <a:graphicData uri="http://schemas.openxmlformats.org/drawingml/2006/picture">
-                <pic:pic xmlns:pic="http://schemas.openxmlformats.org/drawingml/2006/picture">
-                  <pic:nvPicPr>
-                    <pic:cNvPr id="4" name="step4.png"/>
-                    <pic:cNvPicPr/>
-                  </pic:nvPicPr>
-                  <pic:blipFill>
                     <a:blip r:embed="rId11">
                       <a:extLst>
                         <a:ext uri="{28A0092B-C50C-407E-A947-70E740481C1C}">
@@ -632,24 +599,54 @@
         </w:drawing>
       </w:r>
     </w:p>
+    <w:p>
+      <w:pPr>
+        <w:rPr>
+          <w:b/>
+        </w:rPr>
+      </w:pPr>
+      <w:r>
+        <w:rPr>
+          <w:b/>
+        </w:rPr>
+        <w:t>Q6.</w:t>
+      </w:r>
+      <w:r>
+        <w:rPr>
+          <w:b/>
+        </w:rPr>
+        <w:t xml:space="preserve"> How we will come to know game result?</w:t>
+      </w:r>
+    </w:p>
+    <w:p>
+      <w:r>
+        <w:t>Ans:</w:t>
+      </w:r>
+      <w:r>
+        <w:t xml:space="preserve"> </w:t>
+      </w:r>
+      <w:r>
+        <w:t>It will get displayed below the game board and possible results are.</w:t>
+      </w:r>
+    </w:p>
     <w:p/>
     <w:p>
       <w:r>
-        <w:t>B) (I)/(Bot)/Computer won.</w:t>
-      </w:r>
-    </w:p>
-    <w:p/>
+        <w:t>A) It’s a draw. And screen will look like.</w:t>
+      </w:r>
+    </w:p>
     <w:p>
       <w:r>
         <w:rPr>
           <w:noProof/>
           <w:lang w:eastAsia="en-IN"/>
         </w:rPr>
+        <w:lastRenderedPageBreak/>
         <w:drawing>
           <wp:inline distT="0" distB="0" distL="0" distR="0">
             <wp:extent cx="5731510" cy="2571750"/>
             <wp:effectExtent l="0" t="0" r="2540" b="0"/>
-            <wp:docPr id="5" name="Picture 5"/>
+            <wp:docPr id="4" name="Picture 4"/>
             <wp:cNvGraphicFramePr>
               <a:graphicFrameLocks xmlns:a="http://schemas.openxmlformats.org/drawingml/2006/main" noChangeAspect="1"/>
             </wp:cNvGraphicFramePr>
@@ -657,7 +654,7 @@
               <a:graphicData uri="http://schemas.openxmlformats.org/drawingml/2006/picture">
                 <pic:pic xmlns:pic="http://schemas.openxmlformats.org/drawingml/2006/picture">
                   <pic:nvPicPr>
-                    <pic:cNvPr id="5" name="Step-5.png"/>
+                    <pic:cNvPr id="4" name="step4.png"/>
                     <pic:cNvPicPr/>
                   </pic:nvPicPr>
                   <pic:blipFill>
@@ -688,6 +685,62 @@
         </w:drawing>
       </w:r>
     </w:p>
+    <w:p/>
+    <w:p>
+      <w:r>
+        <w:t>B) (I)/(Bot)/Computer won.</w:t>
+      </w:r>
+    </w:p>
+    <w:p/>
+    <w:p>
+      <w:r>
+        <w:rPr>
+          <w:noProof/>
+          <w:lang w:eastAsia="en-IN"/>
+        </w:rPr>
+        <w:drawing>
+          <wp:inline distT="0" distB="0" distL="0" distR="0">
+            <wp:extent cx="5731510" cy="2571750"/>
+            <wp:effectExtent l="0" t="0" r="2540" b="0"/>
+            <wp:docPr id="5" name="Picture 5"/>
+            <wp:cNvGraphicFramePr>
+              <a:graphicFrameLocks xmlns:a="http://schemas.openxmlformats.org/drawingml/2006/main" noChangeAspect="1"/>
+            </wp:cNvGraphicFramePr>
+            <a:graphic xmlns:a="http://schemas.openxmlformats.org/drawingml/2006/main">
+              <a:graphicData uri="http://schemas.openxmlformats.org/drawingml/2006/picture">
+                <pic:pic xmlns:pic="http://schemas.openxmlformats.org/drawingml/2006/picture">
+                  <pic:nvPicPr>
+                    <pic:cNvPr id="5" name="Step-5.png"/>
+                    <pic:cNvPicPr/>
+                  </pic:nvPicPr>
+                  <pic:blipFill>
+                    <a:blip r:embed="rId13">
+                      <a:extLst>
+                        <a:ext uri="{28A0092B-C50C-407E-A947-70E740481C1C}">
+                          <a14:useLocalDpi xmlns:a14="http://schemas.microsoft.com/office/drawing/2010/main" val="0"/>
+                        </a:ext>
+                      </a:extLst>
+                    </a:blip>
+                    <a:stretch>
+                      <a:fillRect/>
+                    </a:stretch>
+                  </pic:blipFill>
+                  <pic:spPr>
+                    <a:xfrm>
+                      <a:off x="0" y="0"/>
+                      <a:ext cx="5731510" cy="2571750"/>
+                    </a:xfrm>
+                    <a:prstGeom prst="rect">
+                      <a:avLst/>
+                    </a:prstGeom>
+                  </pic:spPr>
+                </pic:pic>
+              </a:graphicData>
+            </a:graphic>
+          </wp:inline>
+        </w:drawing>
+      </w:r>
+    </w:p>
     <w:p>
       <w:pPr>
         <w:rPr>
@@ -712,10 +765,7 @@
         <w:t>Ans:</w:t>
       </w:r>
       <w:r>
-        <w:t xml:space="preserve"> B</w:t>
-      </w:r>
-      <w:r>
-        <w:t>y clicking on any one of the hyperlinks shown above image (</w:t>
+        <w:t xml:space="preserve"> By clicking on any one of the hyperlinks shown above image (</w:t>
       </w:r>
       <w:r>
         <w:rPr>
@@ -838,12 +888,24 @@
         <w:tab/>
         <w:t xml:space="preserve">Request URL: </w:t>
       </w:r>
-      <w:hyperlink r:id="rId13" w:history="1">
+      <w:hyperlink r:id="rId14" w:history="1">
         <w:r>
           <w:rPr>
             <w:rStyle w:val="Hyperlink"/>
           </w:rPr>
-          <w:t>http://localhost/Tic-tac-toe/index.php?type=refresh&amp;player=viewer</w:t>
+          <w:t>http://localhost/</w:t>
+        </w:r>
+        <w:r>
+          <w:rPr>
+            <w:rStyle w:val="Hyperlink"/>
+          </w:rPr>
+          <w:t>tictactoe-master</w:t>
+        </w:r>
+        <w:r>
+          <w:rPr>
+            <w:rStyle w:val="Hyperlink"/>
+          </w:rPr>
+          <w:t>/index.php?type=refresh&amp;player=viewer</w:t>
         </w:r>
       </w:hyperlink>
     </w:p>
@@ -1693,12 +1755,24 @@
       <w:r>
         <w:t xml:space="preserve">Request URL:  </w:t>
       </w:r>
-      <w:hyperlink r:id="rId14" w:history="1">
+      <w:hyperlink r:id="rId15" w:history="1">
         <w:r>
           <w:rPr>
             <w:rStyle w:val="Hyperlink"/>
           </w:rPr>
-          <w:t>http://localhost/Tic-tac-toe/index.php?type=refresh&amp;player=computer</w:t>
+          <w:t>http://localhost/</w:t>
+        </w:r>
+        <w:r>
+          <w:rPr>
+            <w:rStyle w:val="Hyperlink"/>
+          </w:rPr>
+          <w:t>tictactoe-master</w:t>
+        </w:r>
+        <w:r>
+          <w:rPr>
+            <w:rStyle w:val="Hyperlink"/>
+          </w:rPr>
+          <w:t>/index.php?type=refresh&amp;player=computer</w:t>
         </w:r>
       </w:hyperlink>
     </w:p>
@@ -2629,13 +2703,7 @@
           <w:b/>
         </w:rPr>
         <w:lastRenderedPageBreak/>
-        <w:t xml:space="preserve">Q1: How </w:t>
-      </w:r>
-      <w:r>
-        <w:rPr>
-          <w:b/>
-        </w:rPr>
-        <w:t xml:space="preserve">viewer will make moves </w:t>
+        <w:t xml:space="preserve">Q1: How viewer will make moves </w:t>
       </w:r>
       <w:r>
         <w:rPr>
@@ -2663,21 +2731,49 @@
       <w:r>
         <w:t xml:space="preserve">Request: </w:t>
       </w:r>
-      <w:hyperlink r:id="rId15" w:history="1">
-        <w:r>
-          <w:rPr>
-            <w:rStyle w:val="Hyperlink"/>
-          </w:rPr>
-          <w:t>http://localhost/Tic-tac-toe/index.php?type=makeMove</w:t>
-        </w:r>
-        <w:r>
-          <w:rPr>
-            <w:rStyle w:val="Hyperlink"/>
-            <w:b/>
-          </w:rPr>
-          <w:t>&amp;pos=1x0</w:t>
-        </w:r>
-      </w:hyperlink>
+      <w:r>
+        <w:fldChar w:fldCharType="begin"/>
+      </w:r>
+      <w:r>
+        <w:instrText xml:space="preserve"> HYPERLINK "http://localhost/Tic-tac-toe/index.php?type=makeMove&amp;pos=1x0" </w:instrText>
+      </w:r>
+      <w:r>
+        <w:fldChar w:fldCharType="separate"/>
+      </w:r>
+      <w:r>
+        <w:rPr>
+          <w:rStyle w:val="Hyperlink"/>
+        </w:rPr>
+        <w:t>http://localhost/</w:t>
+      </w:r>
+      <w:r>
+        <w:rPr>
+          <w:rStyle w:val="Hyperlink"/>
+        </w:rPr>
+        <w:t>tictactoe-master</w:t>
+      </w:r>
+      <w:bookmarkStart w:id="0" w:name="_GoBack"/>
+      <w:bookmarkEnd w:id="0"/>
+      <w:r>
+        <w:rPr>
+          <w:rStyle w:val="Hyperlink"/>
+        </w:rPr>
+        <w:t>/index.php?type=makeMove</w:t>
+      </w:r>
+      <w:r>
+        <w:rPr>
+          <w:rStyle w:val="Hyperlink"/>
+          <w:b/>
+        </w:rPr>
+        <w:t>&amp;pos=1x0</w:t>
+      </w:r>
+      <w:r>
+        <w:rPr>
+          <w:rStyle w:val="Hyperlink"/>
+          <w:b/>
+        </w:rPr>
+        <w:fldChar w:fldCharType="end"/>
+      </w:r>
     </w:p>
     <w:p>
       <w:r>
@@ -2974,10 +3070,7 @@
     </w:p>
     <w:p>
       <w:r>
-        <w:t>Field</w:t>
-      </w:r>
-      <w:r>
-        <w:t xml:space="preserve"> </w:t>
+        <w:t xml:space="preserve">Field </w:t>
       </w:r>
       <w:proofErr w:type="spellStart"/>
       <w:r>

</xml_diff>